<commit_message>
Add header 3 to word template
</commit_message>
<xml_diff>
--- a/templates/template_country_episitrep.docx
+++ b/templates/template_country_episitrep.docx
@@ -2,7 +2,13 @@
 <file path=word/document.xml><?xml version="1.0" encoding="utf-8"?>
 <w:document xmlns:wpc="http://schemas.microsoft.com/office/word/2010/wordprocessingCanvas" xmlns:cx="http://schemas.microsoft.com/office/drawing/2014/chartex" xmlns:cx1="http://schemas.microsoft.com/office/drawing/2015/9/8/chartex" xmlns:cx2="http://schemas.microsoft.com/office/drawing/2015/10/21/chartex" xmlns:cx3="http://schemas.microsoft.com/office/drawing/2016/5/9/chartex" xmlns:cx4="http://schemas.microsoft.com/office/drawing/2016/5/10/chartex" xmlns:cx5="http://schemas.microsoft.com/office/drawing/2016/5/11/chartex" xmlns:cx6="http://schemas.microsoft.com/office/drawing/2016/5/12/chartex" xmlns:cx7="http://schemas.microsoft.com/office/drawing/2016/5/13/chartex" xmlns:cx8="http://schemas.microsoft.com/office/drawing/2016/5/14/chartex" xmlns:mc="http://schemas.openxmlformats.org/markup-compatibility/2006" xmlns:aink="http://schemas.microsoft.com/office/drawing/2016/ink" xmlns:am3d="http://schemas.microsoft.com/office/drawing/2017/model3d" xmlns:o="urn:schemas-microsoft-com:office:office" xmlns:r="http://schemas.openxmlformats.org/officeDocument/2006/relationships" xmlns:m="http://schemas.openxmlformats.org/officeDocument/2006/math" xmlns:v="urn:schemas-microsoft-com:vml" xmlns:wp14="http://schemas.microsoft.com/office/word/2010/wordprocessingDrawing" xmlns:wp="http://schemas.openxmlformats.org/drawingml/2006/wordprocessingDrawing" xmlns:w10="urn:schemas-microsoft-com:office:word" xmlns:w="http://schemas.openxmlformats.org/wordprocessingml/2006/main" xmlns:w14="http://schemas.microsoft.com/office/word/2010/wordml" xmlns:w15="http://schemas.microsoft.com/office/word/2012/wordml" xmlns:w16cex="http://schemas.microsoft.com/office/word/2018/wordml/cex" xmlns:w16cid="http://schemas.microsoft.com/office/word/2016/wordml/cid" xmlns:w16="http://schemas.microsoft.com/office/word/2018/wordml" xmlns:w16se="http://schemas.microsoft.com/office/word/2015/wordml/symex" xmlns:wpg="http://schemas.microsoft.com/office/word/2010/wordprocessingGroup" xmlns:wpi="http://schemas.microsoft.com/office/word/2010/wordprocessingInk" xmlns:wne="http://schemas.microsoft.com/office/word/2006/wordml" xmlns:wps="http://schemas.microsoft.com/office/word/2010/wordprocessingShape" mc:Ignorable="w14 w15 w16se w16cid w16 w16cex wp14">
   <w:body>
-    <w:p/>
+    <w:p>
+      <w:pPr>
+        <w:rPr>
+          <w:lang w:val="en-US"/>
+        </w:rPr>
+      </w:pPr>
+    </w:p>
     <w:sectPr>
       <w:headerReference w:type="default" r:id="rId7"/>
       <w:footerReference w:type="default" r:id="rId8"/>
@@ -59,7 +65,7 @@
     <w:sdtContent>
       <w:p>
         <w:pPr>
-          <w:pStyle w:val="Footer"/>
+          <w:pStyle w:val="Pieddepage"/>
           <w:jc w:val="center"/>
         </w:pPr>
         <w:r>
@@ -118,7 +124,7 @@
 <w:hdr xmlns:wpc="http://schemas.microsoft.com/office/word/2010/wordprocessingCanvas" xmlns:cx="http://schemas.microsoft.com/office/drawing/2014/chartex" xmlns:cx1="http://schemas.microsoft.com/office/drawing/2015/9/8/chartex" xmlns:cx2="http://schemas.microsoft.com/office/drawing/2015/10/21/chartex" xmlns:cx3="http://schemas.microsoft.com/office/drawing/2016/5/9/chartex" xmlns:cx4="http://schemas.microsoft.com/office/drawing/2016/5/10/chartex" xmlns:cx5="http://schemas.microsoft.com/office/drawing/2016/5/11/chartex" xmlns:cx6="http://schemas.microsoft.com/office/drawing/2016/5/12/chartex" xmlns:cx7="http://schemas.microsoft.com/office/drawing/2016/5/13/chartex" xmlns:cx8="http://schemas.microsoft.com/office/drawing/2016/5/14/chartex" xmlns:mc="http://schemas.openxmlformats.org/markup-compatibility/2006" xmlns:aink="http://schemas.microsoft.com/office/drawing/2016/ink" xmlns:am3d="http://schemas.microsoft.com/office/drawing/2017/model3d" xmlns:o="urn:schemas-microsoft-com:office:office" xmlns:r="http://schemas.openxmlformats.org/officeDocument/2006/relationships" xmlns:m="http://schemas.openxmlformats.org/officeDocument/2006/math" xmlns:v="urn:schemas-microsoft-com:vml" xmlns:wp14="http://schemas.microsoft.com/office/word/2010/wordprocessingDrawing" xmlns:wp="http://schemas.openxmlformats.org/drawingml/2006/wordprocessingDrawing" xmlns:w10="urn:schemas-microsoft-com:office:word" xmlns:w="http://schemas.openxmlformats.org/wordprocessingml/2006/main" xmlns:w14="http://schemas.microsoft.com/office/word/2010/wordml" xmlns:w15="http://schemas.microsoft.com/office/word/2012/wordml" xmlns:w16cex="http://schemas.microsoft.com/office/word/2018/wordml/cex" xmlns:w16cid="http://schemas.microsoft.com/office/word/2016/wordml/cid" xmlns:w16="http://schemas.microsoft.com/office/word/2018/wordml" xmlns:w16se="http://schemas.microsoft.com/office/word/2015/wordml/symex" xmlns:wpg="http://schemas.microsoft.com/office/word/2010/wordprocessingGroup" xmlns:wpi="http://schemas.microsoft.com/office/word/2010/wordprocessingInk" xmlns:wne="http://schemas.microsoft.com/office/word/2006/wordml" xmlns:wps="http://schemas.microsoft.com/office/word/2010/wordprocessingShape" mc:Ignorable="w14 w15 w16se w16cid w16 w16cex wp14">
   <w:p>
     <w:pPr>
-      <w:pStyle w:val="Header"/>
+      <w:pStyle w:val="En-tte"/>
     </w:pPr>
     <w:r>
       <w:rPr>
@@ -229,7 +235,7 @@
   <w:abstractNum w:abstractNumId="0" w15:restartNumberingAfterBreak="0">
     <w:nsid w:val="FFFFFF7C"/>
     <w:multiLevelType w:val="singleLevel"/>
-    <w:tmpl w:val="088AEFEA"/>
+    <w:tmpl w:val="0AD0076A"/>
     <w:lvl w:ilvl="0">
       <w:start w:val="1"/>
       <w:numFmt w:val="decimal"/>
@@ -246,7 +252,7 @@
   <w:abstractNum w:abstractNumId="1" w15:restartNumberingAfterBreak="0">
     <w:nsid w:val="FFFFFF7D"/>
     <w:multiLevelType w:val="singleLevel"/>
-    <w:tmpl w:val="8C4A9632"/>
+    <w:tmpl w:val="E0CEC16E"/>
     <w:lvl w:ilvl="0">
       <w:start w:val="1"/>
       <w:numFmt w:val="decimal"/>
@@ -263,7 +269,7 @@
   <w:abstractNum w:abstractNumId="2" w15:restartNumberingAfterBreak="0">
     <w:nsid w:val="FFFFFF7E"/>
     <w:multiLevelType w:val="singleLevel"/>
-    <w:tmpl w:val="9A9A8EAE"/>
+    <w:tmpl w:val="8BBA01EA"/>
     <w:lvl w:ilvl="0">
       <w:start w:val="1"/>
       <w:numFmt w:val="decimal"/>
@@ -280,7 +286,7 @@
   <w:abstractNum w:abstractNumId="3" w15:restartNumberingAfterBreak="0">
     <w:nsid w:val="FFFFFF7F"/>
     <w:multiLevelType w:val="singleLevel"/>
-    <w:tmpl w:val="3C40DFE6"/>
+    <w:tmpl w:val="4F3C30DC"/>
     <w:lvl w:ilvl="0">
       <w:start w:val="1"/>
       <w:numFmt w:val="decimal"/>
@@ -297,7 +303,7 @@
   <w:abstractNum w:abstractNumId="4" w15:restartNumberingAfterBreak="0">
     <w:nsid w:val="FFFFFF80"/>
     <w:multiLevelType w:val="singleLevel"/>
-    <w:tmpl w:val="0394A186"/>
+    <w:tmpl w:val="7B02A1AE"/>
     <w:lvl w:ilvl="0">
       <w:start w:val="1"/>
       <w:numFmt w:val="bullet"/>
@@ -317,7 +323,7 @@
   <w:abstractNum w:abstractNumId="5" w15:restartNumberingAfterBreak="0">
     <w:nsid w:val="FFFFFF81"/>
     <w:multiLevelType w:val="singleLevel"/>
-    <w:tmpl w:val="3E2C8BAE"/>
+    <w:tmpl w:val="DA5A7182"/>
     <w:lvl w:ilvl="0">
       <w:start w:val="1"/>
       <w:numFmt w:val="bullet"/>
@@ -337,7 +343,7 @@
   <w:abstractNum w:abstractNumId="6" w15:restartNumberingAfterBreak="0">
     <w:nsid w:val="FFFFFF82"/>
     <w:multiLevelType w:val="singleLevel"/>
-    <w:tmpl w:val="2F6C9D96"/>
+    <w:tmpl w:val="1C3A5E74"/>
     <w:lvl w:ilvl="0">
       <w:start w:val="1"/>
       <w:numFmt w:val="bullet"/>
@@ -357,7 +363,7 @@
   <w:abstractNum w:abstractNumId="7" w15:restartNumberingAfterBreak="0">
     <w:nsid w:val="FFFFFF83"/>
     <w:multiLevelType w:val="singleLevel"/>
-    <w:tmpl w:val="3378DB40"/>
+    <w:tmpl w:val="005AC6CE"/>
     <w:lvl w:ilvl="0">
       <w:start w:val="1"/>
       <w:numFmt w:val="bullet"/>
@@ -377,7 +383,7 @@
   <w:abstractNum w:abstractNumId="8" w15:restartNumberingAfterBreak="0">
     <w:nsid w:val="FFFFFF88"/>
     <w:multiLevelType w:val="singleLevel"/>
-    <w:tmpl w:val="20B4EAB0"/>
+    <w:tmpl w:val="EE283180"/>
     <w:lvl w:ilvl="0">
       <w:start w:val="1"/>
       <w:numFmt w:val="decimal"/>
@@ -394,7 +400,7 @@
   <w:abstractNum w:abstractNumId="9" w15:restartNumberingAfterBreak="0">
     <w:nsid w:val="FFFFFF89"/>
     <w:multiLevelType w:val="singleLevel"/>
-    <w:tmpl w:val="D3E8256A"/>
+    <w:tmpl w:val="D7E2A810"/>
     <w:lvl w:ilvl="0">
       <w:start w:val="1"/>
       <w:numFmt w:val="bullet"/>
@@ -1284,7 +1290,6 @@
     <w:lsdException w:name="HTML Sample" w:semiHidden="1" w:unhideWhenUsed="1"/>
     <w:lsdException w:name="HTML Typewriter" w:semiHidden="1" w:unhideWhenUsed="1"/>
     <w:lsdException w:name="HTML Variable" w:semiHidden="1" w:unhideWhenUsed="1"/>
-    <w:lsdException w:name="Normal Table" w:semiHidden="1" w:unhideWhenUsed="1"/>
     <w:lsdException w:name="annotation subject" w:semiHidden="1" w:unhideWhenUsed="1"/>
     <w:lsdException w:name="No List" w:semiHidden="1" w:unhideWhenUsed="1"/>
     <w:lsdException w:name="Outline List 1" w:semiHidden="1" w:unhideWhenUsed="1"/>
@@ -1327,11 +1332,8 @@
     <w:lsdException w:name="Table Contemporary" w:semiHidden="1" w:unhideWhenUsed="1"/>
     <w:lsdException w:name="Table Elegant" w:semiHidden="1" w:unhideWhenUsed="1"/>
     <w:lsdException w:name="Table Professional" w:semiHidden="1" w:unhideWhenUsed="1"/>
-    <w:lsdException w:name="Table Subtle 1" w:semiHidden="1" w:unhideWhenUsed="1"/>
     <w:lsdException w:name="Table Subtle 2" w:semiHidden="1" w:unhideWhenUsed="1"/>
     <w:lsdException w:name="Table Web 1" w:semiHidden="1" w:unhideWhenUsed="1"/>
-    <w:lsdException w:name="Table Web 2" w:semiHidden="1" w:unhideWhenUsed="1"/>
-    <w:lsdException w:name="Table Web 3" w:semiHidden="1" w:unhideWhenUsed="1"/>
     <w:lsdException w:name="Balloon Text" w:semiHidden="1" w:unhideWhenUsed="1"/>
     <w:lsdException w:name="Table Grid" w:uiPriority="39"/>
     <w:lsdException w:name="Table Theme" w:semiHidden="1" w:unhideWhenUsed="1"/>
@@ -1559,7 +1561,7 @@
   <w:style w:type="paragraph" w:default="1" w:styleId="Normal">
     <w:name w:val="Normal"/>
     <w:qFormat/>
-    <w:rsid w:val="003C1704"/>
+    <w:rsid w:val="002D53F0"/>
     <w:pPr>
       <w:spacing w:after="120" w:line="240" w:lineRule="auto"/>
       <w:jc w:val="both"/>
@@ -1568,11 +1570,11 @@
       <w:sz w:val="20"/>
     </w:rPr>
   </w:style>
-  <w:style w:type="paragraph" w:styleId="Heading1">
+  <w:style w:type="paragraph" w:styleId="Titre1">
     <w:name w:val="heading 1"/>
     <w:basedOn w:val="Normal"/>
     <w:next w:val="Normal"/>
-    <w:link w:val="Heading1Char"/>
+    <w:link w:val="Titre1Car"/>
     <w:autoRedefine/>
     <w:uiPriority w:val="9"/>
     <w:qFormat/>
@@ -1592,13 +1594,12 @@
       <w:lang w:val="en-US"/>
     </w:rPr>
   </w:style>
-  <w:style w:type="paragraph" w:styleId="Heading2">
+  <w:style w:type="paragraph" w:styleId="Titre2">
     <w:name w:val="heading 2"/>
     <w:basedOn w:val="Normal"/>
     <w:next w:val="Normal"/>
-    <w:link w:val="Heading2Char"/>
+    <w:link w:val="Titre2Car"/>
     <w:uiPriority w:val="9"/>
-    <w:semiHidden/>
     <w:unhideWhenUsed/>
     <w:qFormat/>
     <w:rsid w:val="002D6D75"/>
@@ -1616,13 +1617,36 @@
       <w:szCs w:val="26"/>
     </w:rPr>
   </w:style>
-  <w:style w:type="character" w:default="1" w:styleId="DefaultParagraphFont">
+  <w:style w:type="paragraph" w:styleId="Titre3">
+    <w:name w:val="heading 3"/>
+    <w:basedOn w:val="Normal"/>
+    <w:next w:val="Normal"/>
+    <w:link w:val="Titre3Car"/>
+    <w:uiPriority w:val="9"/>
+    <w:unhideWhenUsed/>
+    <w:qFormat/>
+    <w:rsid w:val="005C37BA"/>
+    <w:pPr>
+      <w:keepNext/>
+      <w:keepLines/>
+      <w:spacing w:before="40" w:after="0"/>
+      <w:outlineLvl w:val="2"/>
+    </w:pPr>
+    <w:rPr>
+      <w:rFonts w:asciiTheme="majorHAnsi" w:eastAsiaTheme="majorEastAsia" w:hAnsiTheme="majorHAnsi" w:cstheme="majorBidi"/>
+      <w:b/>
+      <w:color w:val="1F4D78" w:themeColor="accent1" w:themeShade="7F"/>
+      <w:sz w:val="24"/>
+      <w:szCs w:val="24"/>
+    </w:rPr>
+  </w:style>
+  <w:style w:type="character" w:default="1" w:styleId="Policepardfaut">
     <w:name w:val="Default Paragraph Font"/>
     <w:uiPriority w:val="1"/>
     <w:semiHidden/>
     <w:unhideWhenUsed/>
   </w:style>
-  <w:style w:type="table" w:default="1" w:styleId="TableNormal">
+  <w:style w:type="table" w:default="1" w:styleId="TableauNormal">
     <w:name w:val="Normal Table"/>
     <w:uiPriority w:val="99"/>
     <w:semiHidden/>
@@ -1637,13 +1661,13 @@
       </w:tblCellMar>
     </w:tblPr>
   </w:style>
-  <w:style w:type="numbering" w:default="1" w:styleId="NoList">
+  <w:style w:type="numbering" w:default="1" w:styleId="Aucuneliste">
     <w:name w:val="No List"/>
     <w:uiPriority w:val="99"/>
     <w:semiHidden/>
     <w:unhideWhenUsed/>
   </w:style>
-  <w:style w:type="paragraph" w:styleId="ListParagraph">
+  <w:style w:type="paragraph" w:styleId="Paragraphedeliste">
     <w:name w:val="List Paragraph"/>
     <w:basedOn w:val="Normal"/>
     <w:uiPriority w:val="34"/>
@@ -1654,11 +1678,11 @@
       <w:contextualSpacing/>
     </w:pPr>
   </w:style>
-  <w:style w:type="paragraph" w:styleId="Title">
+  <w:style w:type="paragraph" w:styleId="Titre">
     <w:name w:val="Title"/>
     <w:basedOn w:val="Normal"/>
     <w:next w:val="Normal"/>
-    <w:link w:val="TitleChar"/>
+    <w:link w:val="TitreCar"/>
     <w:uiPriority w:val="10"/>
     <w:qFormat/>
     <w:rsid w:val="00F723EA"/>
@@ -1677,10 +1701,10 @@
       <w:szCs w:val="56"/>
     </w:rPr>
   </w:style>
-  <w:style w:type="character" w:customStyle="1" w:styleId="TitleChar">
-    <w:name w:val="Title Char"/>
-    <w:basedOn w:val="DefaultParagraphFont"/>
-    <w:link w:val="Title"/>
+  <w:style w:type="character" w:customStyle="1" w:styleId="TitreCar">
+    <w:name w:val="Titre Car"/>
+    <w:basedOn w:val="Policepardfaut"/>
+    <w:link w:val="Titre"/>
     <w:uiPriority w:val="10"/>
     <w:rsid w:val="00F723EA"/>
     <w:rPr>
@@ -1693,9 +1717,9 @@
       <w:szCs w:val="56"/>
     </w:rPr>
   </w:style>
-  <w:style w:type="character" w:styleId="Hyperlink">
+  <w:style w:type="character" w:styleId="Lienhypertexte">
     <w:name w:val="Hyperlink"/>
-    <w:basedOn w:val="DefaultParagraphFont"/>
+    <w:basedOn w:val="Policepardfaut"/>
     <w:uiPriority w:val="99"/>
     <w:unhideWhenUsed/>
     <w:rsid w:val="0052470C"/>
@@ -1717,9 +1741,9 @@
       <w:szCs w:val="16"/>
     </w:rPr>
   </w:style>
-  <w:style w:type="table" w:styleId="TableGrid">
+  <w:style w:type="table" w:styleId="Grilledutableau">
     <w:name w:val="Table Grid"/>
-    <w:basedOn w:val="TableNormal"/>
+    <w:basedOn w:val="TableauNormal"/>
     <w:uiPriority w:val="39"/>
     <w:rsid w:val="00B4470C"/>
     <w:pPr>
@@ -1736,10 +1760,10 @@
       </w:tblBorders>
     </w:tblPr>
   </w:style>
-  <w:style w:type="character" w:customStyle="1" w:styleId="Heading1Char">
-    <w:name w:val="Heading 1 Char"/>
-    <w:basedOn w:val="DefaultParagraphFont"/>
-    <w:link w:val="Heading1"/>
+  <w:style w:type="character" w:customStyle="1" w:styleId="Titre1Car">
+    <w:name w:val="Titre 1 Car"/>
+    <w:basedOn w:val="Policepardfaut"/>
+    <w:link w:val="Titre1"/>
     <w:uiPriority w:val="9"/>
     <w:rsid w:val="00F962F6"/>
     <w:rPr>
@@ -1751,12 +1775,11 @@
       <w:lang w:val="en-US"/>
     </w:rPr>
   </w:style>
-  <w:style w:type="character" w:customStyle="1" w:styleId="Heading2Char">
-    <w:name w:val="Heading 2 Char"/>
-    <w:basedOn w:val="DefaultParagraphFont"/>
-    <w:link w:val="Heading2"/>
+  <w:style w:type="character" w:customStyle="1" w:styleId="Titre2Car">
+    <w:name w:val="Titre 2 Car"/>
+    <w:basedOn w:val="Policepardfaut"/>
+    <w:link w:val="Titre2"/>
     <w:uiPriority w:val="9"/>
-    <w:semiHidden/>
     <w:rsid w:val="002D6D75"/>
     <w:rPr>
       <w:rFonts w:asciiTheme="majorHAnsi" w:eastAsiaTheme="majorEastAsia" w:hAnsiTheme="majorHAnsi" w:cstheme="majorBidi"/>
@@ -1768,7 +1791,7 @@
   </w:style>
   <w:style w:type="character" w:customStyle="1" w:styleId="Descriptionchar">
     <w:name w:val="Description char"/>
-    <w:basedOn w:val="DefaultParagraphFont"/>
+    <w:basedOn w:val="Policepardfaut"/>
     <w:uiPriority w:val="1"/>
     <w:qFormat/>
     <w:rsid w:val="00592271"/>
@@ -1854,10 +1877,10 @@
       </w:pBdr>
     </w:pPr>
   </w:style>
-  <w:style w:type="paragraph" w:styleId="Header">
+  <w:style w:type="paragraph" w:styleId="En-tte">
     <w:name w:val="header"/>
     <w:basedOn w:val="Normal"/>
-    <w:link w:val="HeaderChar"/>
+    <w:link w:val="En-tteCar"/>
     <w:uiPriority w:val="99"/>
     <w:unhideWhenUsed/>
     <w:rsid w:val="00600594"/>
@@ -1869,20 +1892,20 @@
       <w:spacing w:after="0"/>
     </w:pPr>
   </w:style>
-  <w:style w:type="character" w:customStyle="1" w:styleId="HeaderChar">
-    <w:name w:val="Header Char"/>
-    <w:basedOn w:val="DefaultParagraphFont"/>
-    <w:link w:val="Header"/>
+  <w:style w:type="character" w:customStyle="1" w:styleId="En-tteCar">
+    <w:name w:val="En-tête Car"/>
+    <w:basedOn w:val="Policepardfaut"/>
+    <w:link w:val="En-tte"/>
     <w:uiPriority w:val="99"/>
     <w:rsid w:val="00600594"/>
     <w:rPr>
       <w:sz w:val="20"/>
     </w:rPr>
   </w:style>
-  <w:style w:type="paragraph" w:styleId="Footer">
+  <w:style w:type="paragraph" w:styleId="Pieddepage">
     <w:name w:val="footer"/>
     <w:basedOn w:val="Normal"/>
-    <w:link w:val="FooterChar"/>
+    <w:link w:val="PieddepageCar"/>
     <w:uiPriority w:val="99"/>
     <w:unhideWhenUsed/>
     <w:rsid w:val="00600594"/>
@@ -1894,10 +1917,10 @@
       <w:spacing w:after="0"/>
     </w:pPr>
   </w:style>
-  <w:style w:type="character" w:customStyle="1" w:styleId="FooterChar">
-    <w:name w:val="Footer Char"/>
-    <w:basedOn w:val="DefaultParagraphFont"/>
-    <w:link w:val="Footer"/>
+  <w:style w:type="character" w:customStyle="1" w:styleId="PieddepageCar">
+    <w:name w:val="Pied de page Car"/>
+    <w:basedOn w:val="Policepardfaut"/>
+    <w:link w:val="Pieddepage"/>
     <w:uiPriority w:val="99"/>
     <w:rsid w:val="00600594"/>
     <w:rPr>
@@ -1930,16 +1953,16 @@
   </w:style>
   <w:style w:type="character" w:customStyle="1" w:styleId="Normalchar">
     <w:name w:val="Normal char"/>
-    <w:basedOn w:val="DefaultParagraphFont"/>
+    <w:basedOn w:val="Policepardfaut"/>
     <w:uiPriority w:val="1"/>
     <w:qFormat/>
     <w:rsid w:val="00D9362D"/>
   </w:style>
-  <w:style w:type="paragraph" w:styleId="Subtitle">
+  <w:style w:type="paragraph" w:styleId="Sous-titre">
     <w:name w:val="Subtitle"/>
     <w:basedOn w:val="Normal"/>
     <w:next w:val="Normal"/>
-    <w:link w:val="SubtitleChar"/>
+    <w:link w:val="Sous-titreCar"/>
     <w:uiPriority w:val="11"/>
     <w:qFormat/>
     <w:rsid w:val="00D4750A"/>
@@ -1958,10 +1981,10 @@
       <w:sz w:val="36"/>
     </w:rPr>
   </w:style>
-  <w:style w:type="character" w:customStyle="1" w:styleId="SubtitleChar">
-    <w:name w:val="Subtitle Char"/>
-    <w:basedOn w:val="DefaultParagraphFont"/>
-    <w:link w:val="Subtitle"/>
+  <w:style w:type="character" w:customStyle="1" w:styleId="Sous-titreCar">
+    <w:name w:val="Sous-titre Car"/>
+    <w:basedOn w:val="Policepardfaut"/>
+    <w:link w:val="Sous-titre"/>
     <w:uiPriority w:val="11"/>
     <w:rsid w:val="00D4750A"/>
     <w:rPr>
@@ -2000,7 +2023,7 @@
   </w:style>
   <w:style w:type="character" w:customStyle="1" w:styleId="SmallText">
     <w:name w:val="SmallText"/>
-    <w:basedOn w:val="DefaultParagraphFont"/>
+    <w:basedOn w:val="Policepardfaut"/>
     <w:uiPriority w:val="1"/>
     <w:qFormat/>
     <w:rsid w:val="00855C3A"/>
@@ -2008,6 +2031,20 @@
       <w:rFonts w:asciiTheme="minorHAnsi" w:hAnsiTheme="minorHAnsi"/>
       <w:b w:val="0"/>
       <w:sz w:val="16"/>
+    </w:rPr>
+  </w:style>
+  <w:style w:type="character" w:customStyle="1" w:styleId="Titre3Car">
+    <w:name w:val="Titre 3 Car"/>
+    <w:basedOn w:val="Policepardfaut"/>
+    <w:link w:val="Titre3"/>
+    <w:uiPriority w:val="9"/>
+    <w:rsid w:val="005C37BA"/>
+    <w:rPr>
+      <w:rFonts w:asciiTheme="majorHAnsi" w:eastAsiaTheme="majorEastAsia" w:hAnsiTheme="majorHAnsi" w:cstheme="majorBidi"/>
+      <w:b/>
+      <w:color w:val="1F4D78" w:themeColor="accent1" w:themeShade="7F"/>
+      <w:sz w:val="24"/>
+      <w:szCs w:val="24"/>
     </w:rPr>
   </w:style>
 </w:styles>

</xml_diff>